<commit_message>
Update user stories with their current status
</commit_message>
<xml_diff>
--- a/GSU Gateway User Stories with their Status.docx
+++ b/GSU Gateway User Stories with their Status.docx
@@ -350,13 +350,13 @@
         <w:spacing w:line="276" w:lineRule="auto"/>
         <w:jc w:val="both"/>
         <w:rPr>
-          <w:color w:val="233DFF"/>
-        </w:rPr>
-      </w:pPr>
-      <w:r>
-        <w:rPr>
-          <w:rStyle w:val="oypena"/>
-          <w:color w:val="233DFF"/>
+          <w:color w:val="00B050"/>
+        </w:rPr>
+      </w:pPr>
+      <w:r>
+        <w:rPr>
+          <w:rStyle w:val="oypena"/>
+          <w:color w:val="00B050"/>
         </w:rPr>
         <w:t>USER STORY 1: ACCOUNT CREATION AND PASSWORD MANAGEMENT</w:t>
       </w:r>
@@ -489,7 +489,27 @@
           <w:sz w:val="24"/>
           <w:szCs w:val="24"/>
         </w:rPr>
-        <w:t>USER STORY 4: HEAD &amp; STAFF-ONLY REQUEST APPROVAL</w:t>
+        <w:t xml:space="preserve">USER STORY 4: HEAD &amp; </w:t>
+      </w:r>
+      <w:r>
+        <w:rPr>
+          <w:rStyle w:val="oypena"/>
+          <w:rFonts w:ascii="Times New Roman" w:hAnsi="Times New Roman" w:cs="Times New Roman"/>
+          <w:color w:val="169D53"/>
+          <w:sz w:val="24"/>
+          <w:szCs w:val="24"/>
+        </w:rPr>
+        <w:t>CAMPUS DIRECTOR</w:t>
+      </w:r>
+      <w:r>
+        <w:rPr>
+          <w:rStyle w:val="oypena"/>
+          <w:rFonts w:ascii="Times New Roman" w:hAnsi="Times New Roman" w:cs="Times New Roman"/>
+          <w:color w:val="169D53"/>
+          <w:sz w:val="24"/>
+          <w:szCs w:val="24"/>
+        </w:rPr>
+        <w:t>-ONLY REQUEST APPROVAL</w:t>
       </w:r>
     </w:p>
     <w:p>
@@ -507,7 +527,21 @@
           <w:rStyle w:val="oypena"/>
           <w:color w:val="000000" w:themeColor="text1"/>
         </w:rPr>
-        <w:t>As a head &amp; staff, I want to be the only one who can approve or disapprove requests from users so that I can control the request processing.</w:t>
+        <w:t xml:space="preserve">As a head &amp; </w:t>
+      </w:r>
+      <w:r>
+        <w:rPr>
+          <w:rStyle w:val="oypena"/>
+          <w:color w:val="000000" w:themeColor="text1"/>
+        </w:rPr>
+        <w:t>campus director</w:t>
+      </w:r>
+      <w:r>
+        <w:rPr>
+          <w:rStyle w:val="oypena"/>
+          <w:color w:val="000000" w:themeColor="text1"/>
+        </w:rPr>
+        <w:t>, I want to be the only one who can approve or disapprove requests from users so that I can control the request processing.</w:t>
       </w:r>
     </w:p>
     <w:p>
@@ -569,7 +603,7 @@
         <w:spacing w:line="276" w:lineRule="auto"/>
         <w:jc w:val="both"/>
         <w:rPr>
-          <w:color w:val="000000" w:themeColor="text1"/>
+          <w:color w:val="233DFF"/>
         </w:rPr>
       </w:pPr>
       <w:r>
@@ -578,6 +612,13 @@
           <w:color w:val="000000" w:themeColor="text1"/>
         </w:rPr>
         <w:t>As a head &amp; staff, I want to be the only one who can approve or disapprove requests from users so that I can control the request processing.</w:t>
+      </w:r>
+      <w:r>
+        <w:rPr>
+          <w:rStyle w:val="oypena"/>
+          <w:color w:val="000000" w:themeColor="text1"/>
+        </w:rPr>
+        <w:t>s</w:t>
       </w:r>
     </w:p>
     <w:p>
@@ -587,15 +628,15 @@
         <w:jc w:val="both"/>
         <w:rPr>
           <w:rStyle w:val="oypena"/>
-          <w:color w:val="FF0000"/>
-        </w:rPr>
-      </w:pPr>
-      <w:r>
-        <w:rPr>
-          <w:rStyle w:val="oypena"/>
-          <w:color w:val="FF0000"/>
-        </w:rPr>
-        <w:t>User Story 7: Adding services</w:t>
+          <w:color w:val="233DFF"/>
+        </w:rPr>
+      </w:pPr>
+      <w:r>
+        <w:rPr>
+          <w:rStyle w:val="oypena"/>
+          <w:color w:val="233DFF"/>
+        </w:rPr>
+        <w:t>USER STORY 7: ADDING SERVICES</w:t>
       </w:r>
     </w:p>
     <w:p>
@@ -612,23 +653,7 @@
           <w:rStyle w:val="oypena"/>
           <w:color w:val="000000" w:themeColor="text1"/>
         </w:rPr>
-        <w:t xml:space="preserve">As a </w:t>
-      </w:r>
-      <w:proofErr w:type="gramStart"/>
-      <w:r>
-        <w:rPr>
-          <w:rStyle w:val="oypena"/>
-          <w:color w:val="000000" w:themeColor="text1"/>
-        </w:rPr>
-        <w:t>Head ,</w:t>
-      </w:r>
-      <w:proofErr w:type="gramEnd"/>
-      <w:r>
-        <w:rPr>
-          <w:rStyle w:val="oypena"/>
-          <w:color w:val="000000" w:themeColor="text1"/>
-        </w:rPr>
-        <w:t xml:space="preserve"> I want to add services to the system and I am the only one who can access it.</w:t>
+        <w:t>As a Head , I want to add services to the system and I am the only one who can access it.</w:t>
       </w:r>
     </w:p>
     <w:sectPr>

</xml_diff>